<commit_message>
Move to next page when push to send icon
</commit_message>
<xml_diff>
--- a/Some Theory.docx
+++ b/Some Theory.docx
@@ -4,7 +4,7 @@
   <w:body>
     <w:p>
       <w:pPr>
-        <w:pStyle w:val="a3"/>
+        <w:pStyle w:val="ListParagraph"/>
         <w:numPr>
           <w:ilvl w:val="0"/>
           <w:numId w:val="1"/>
@@ -22,7 +22,7 @@
     </w:p>
     <w:p>
       <w:pPr>
-        <w:pStyle w:val="a3"/>
+        <w:pStyle w:val="ListParagraph"/>
         <w:numPr>
           <w:ilvl w:val="0"/>
           <w:numId w:val="2"/>
@@ -46,7 +46,7 @@
     </w:p>
     <w:p>
       <w:pPr>
-        <w:pStyle w:val="a3"/>
+        <w:pStyle w:val="ListParagraph"/>
         <w:numPr>
           <w:ilvl w:val="0"/>
           <w:numId w:val="2"/>
@@ -102,7 +102,7 @@
     </w:p>
     <w:p>
       <w:pPr>
-        <w:pStyle w:val="a3"/>
+        <w:pStyle w:val="ListParagraph"/>
         <w:numPr>
           <w:ilvl w:val="1"/>
           <w:numId w:val="2"/>
@@ -121,6 +121,12 @@
       <w:proofErr w:type="spellEnd"/>
       <w:r>
         <w:rPr>
+          <w:lang w:val="en-US"/>
+        </w:rPr>
+        <w:t>e</w:t>
+      </w:r>
+      <w:r>
+        <w:rPr>
           <w:lang w:val="uk-UA"/>
         </w:rPr>
         <w:t xml:space="preserve"> </w:t>
@@ -163,10 +169,22 @@
         </w:rPr>
         <w:t>)</w:t>
       </w:r>
-    </w:p>
-    <w:p>
-      <w:pPr>
-        <w:pStyle w:val="a3"/>
+      <w:r>
+        <w:rPr>
+          <w:lang w:val="ru-RU"/>
+        </w:rPr>
+        <w:t xml:space="preserve"> </w:t>
+      </w:r>
+      <w:r>
+        <w:rPr>
+          <w:lang w:val="uk-UA"/>
+        </w:rPr>
+        <w:t>ІНКАПСЦЛЯЦІЯ</w:t>
+      </w:r>
+    </w:p>
+    <w:p>
+      <w:pPr>
+        <w:pStyle w:val="ListParagraph"/>
         <w:numPr>
           <w:ilvl w:val="1"/>
           <w:numId w:val="2"/>
@@ -210,7 +228,7 @@
     </w:p>
     <w:p>
       <w:pPr>
-        <w:pStyle w:val="a3"/>
+        <w:pStyle w:val="ListParagraph"/>
         <w:numPr>
           <w:ilvl w:val="1"/>
           <w:numId w:val="2"/>
@@ -254,7 +272,7 @@
     </w:p>
     <w:p>
       <w:pPr>
-        <w:pStyle w:val="a3"/>
+        <w:pStyle w:val="ListParagraph"/>
         <w:numPr>
           <w:ilvl w:val="1"/>
           <w:numId w:val="2"/>
@@ -304,7 +322,7 @@
     </w:p>
     <w:p>
       <w:pPr>
-        <w:pStyle w:val="a3"/>
+        <w:pStyle w:val="ListParagraph"/>
         <w:numPr>
           <w:ilvl w:val="0"/>
           <w:numId w:val="2"/>
@@ -342,7 +360,7 @@
     </w:p>
     <w:p>
       <w:pPr>
-        <w:pStyle w:val="a3"/>
+        <w:pStyle w:val="ListParagraph"/>
         <w:numPr>
           <w:ilvl w:val="0"/>
           <w:numId w:val="2"/>
@@ -443,7 +461,7 @@
     </w:p>
     <w:p>
       <w:pPr>
-        <w:pStyle w:val="a3"/>
+        <w:pStyle w:val="ListParagraph"/>
         <w:numPr>
           <w:ilvl w:val="0"/>
           <w:numId w:val="1"/>
@@ -491,59 +509,59 @@
     </w:p>
     <w:p>
       <w:pPr>
-        <w:pStyle w:val="a3"/>
+        <w:pStyle w:val="ListParagraph"/>
+        <w:rPr>
+          <w:lang w:val="uk-UA"/>
+        </w:rPr>
+      </w:pPr>
+      <w:r>
+        <w:rPr>
+          <w:lang w:val="uk-UA"/>
+        </w:rPr>
+        <w:t xml:space="preserve">Якщо передбачається наслідування то </w:t>
+      </w:r>
+      <w:r>
         <w:rPr>
           <w:lang w:val="en-US"/>
         </w:rPr>
-      </w:pPr>
-      <w:r>
-        <w:rPr>
-          <w:lang w:val="uk-UA"/>
-        </w:rPr>
-        <w:t xml:space="preserve">Якщо передбачається наслідування то </w:t>
+        <w:t>Clas</w:t>
       </w:r>
       <w:r>
         <w:rPr>
           <w:lang w:val="en-US"/>
         </w:rPr>
-        <w:t>Clas</w:t>
+        <w:t>s</w:t>
+      </w:r>
+      <w:r>
+        <w:rPr>
+          <w:lang w:val="uk-UA"/>
+        </w:rPr>
+        <w:t xml:space="preserve"> </w:t>
+      </w:r>
+      <w:r>
+        <w:rPr>
+          <w:lang w:val="uk-UA"/>
+        </w:rPr>
+        <w:t xml:space="preserve"> якщо ні то  </w:t>
       </w:r>
       <w:r>
         <w:rPr>
           <w:lang w:val="en-US"/>
         </w:rPr>
-        <w:t>s</w:t>
-      </w:r>
-      <w:r>
-        <w:rPr>
-          <w:lang w:val="uk-UA"/>
-        </w:rPr>
-        <w:t xml:space="preserve"> </w:t>
-      </w:r>
-      <w:r>
-        <w:rPr>
-          <w:lang w:val="uk-UA"/>
-        </w:rPr>
-        <w:t xml:space="preserve"> якщо ні то  </w:t>
-      </w:r>
-      <w:r>
-        <w:rPr>
-          <w:lang w:val="en-US"/>
-        </w:rPr>
         <w:t>Struct</w:t>
       </w:r>
     </w:p>
     <w:p>
       <w:pPr>
-        <w:pStyle w:val="a3"/>
-        <w:rPr>
-          <w:lang w:val="en-US"/>
-        </w:rPr>
-      </w:pPr>
-    </w:p>
-    <w:p>
-      <w:pPr>
-        <w:pStyle w:val="a3"/>
+        <w:pStyle w:val="ListParagraph"/>
+        <w:rPr>
+          <w:lang w:val="uk-UA"/>
+        </w:rPr>
+      </w:pPr>
+    </w:p>
+    <w:p>
+      <w:pPr>
+        <w:pStyle w:val="ListParagraph"/>
         <w:numPr>
           <w:ilvl w:val="0"/>
           <w:numId w:val="1"/>
@@ -561,7 +579,7 @@
     </w:p>
     <w:p>
       <w:pPr>
-        <w:pStyle w:val="a3"/>
+        <w:pStyle w:val="ListParagraph"/>
         <w:rPr>
           <w:lang w:val="uk-UA"/>
         </w:rPr>
@@ -587,15 +605,15 @@
     </w:p>
     <w:p>
       <w:pPr>
-        <w:pStyle w:val="a3"/>
-        <w:rPr>
-          <w:lang w:val="uk-UA"/>
-        </w:rPr>
-      </w:pPr>
-    </w:p>
-    <w:p>
-      <w:pPr>
-        <w:pStyle w:val="a3"/>
+        <w:pStyle w:val="ListParagraph"/>
+        <w:rPr>
+          <w:lang w:val="uk-UA"/>
+        </w:rPr>
+      </w:pPr>
+    </w:p>
+    <w:p>
+      <w:pPr>
+        <w:pStyle w:val="ListParagraph"/>
         <w:rPr>
           <w:lang w:val="uk-UA"/>
         </w:rPr>
@@ -609,7 +627,7 @@
     </w:p>
     <w:p>
       <w:pPr>
-        <w:pStyle w:val="a3"/>
+        <w:pStyle w:val="ListParagraph"/>
         <w:numPr>
           <w:ilvl w:val="1"/>
           <w:numId w:val="2"/>
@@ -627,7 +645,7 @@
     </w:p>
     <w:p>
       <w:pPr>
-        <w:pStyle w:val="a3"/>
+        <w:pStyle w:val="ListParagraph"/>
         <w:numPr>
           <w:ilvl w:val="1"/>
           <w:numId w:val="2"/>
@@ -645,7 +663,7 @@
     </w:p>
     <w:p>
       <w:pPr>
-        <w:pStyle w:val="a3"/>
+        <w:pStyle w:val="ListParagraph"/>
         <w:numPr>
           <w:ilvl w:val="1"/>
           <w:numId w:val="2"/>
@@ -684,7 +702,7 @@
     </w:p>
     <w:p>
       <w:pPr>
-        <w:pStyle w:val="a3"/>
+        <w:pStyle w:val="ListParagraph"/>
         <w:numPr>
           <w:ilvl w:val="0"/>
           <w:numId w:val="1"/>
@@ -739,19 +757,23 @@
         </w:rPr>
         <w:t xml:space="preserve"> (</w:t>
       </w:r>
-      <w:proofErr w:type="spellStart"/>
-      <w:r>
-        <w:rPr>
-          <w:lang w:val="uk-UA"/>
-        </w:rPr>
-        <w:t>Назлідуванням</w:t>
-      </w:r>
-      <w:proofErr w:type="spellEnd"/>
-      <w:r>
-        <w:rPr>
-          <w:lang w:val="uk-UA"/>
-        </w:rPr>
-        <w:t xml:space="preserve"> та </w:t>
+      <w:r>
+        <w:rPr>
+          <w:lang w:val="uk-UA"/>
+        </w:rPr>
+        <w:t>На</w:t>
+      </w:r>
+      <w:r>
+        <w:rPr>
+          <w:lang w:val="uk-UA"/>
+        </w:rPr>
+        <w:t>с</w:t>
+      </w:r>
+      <w:r>
+        <w:rPr>
+          <w:lang w:val="uk-UA"/>
+        </w:rPr>
+        <w:t xml:space="preserve">лідуванням та </w:t>
       </w:r>
       <w:proofErr w:type="spellStart"/>
       <w:r>
@@ -770,7 +792,7 @@
     </w:p>
     <w:p>
       <w:pPr>
-        <w:pStyle w:val="a3"/>
+        <w:pStyle w:val="ListParagraph"/>
         <w:rPr>
           <w:lang w:val="uk-UA"/>
         </w:rPr>
@@ -854,15 +876,15 @@
     </w:p>
     <w:p>
       <w:pPr>
-        <w:pStyle w:val="a3"/>
-        <w:rPr>
-          <w:lang w:val="uk-UA"/>
-        </w:rPr>
-      </w:pPr>
-    </w:p>
-    <w:p>
-      <w:pPr>
-        <w:pStyle w:val="a3"/>
+        <w:pStyle w:val="ListParagraph"/>
+        <w:rPr>
+          <w:lang w:val="uk-UA"/>
+        </w:rPr>
+      </w:pPr>
+    </w:p>
+    <w:p>
+      <w:pPr>
+        <w:pStyle w:val="ListParagraph"/>
         <w:numPr>
           <w:ilvl w:val="0"/>
           <w:numId w:val="2"/>
@@ -880,7 +902,7 @@
     </w:p>
     <w:p>
       <w:pPr>
-        <w:pStyle w:val="a3"/>
+        <w:pStyle w:val="ListParagraph"/>
         <w:numPr>
           <w:ilvl w:val="1"/>
           <w:numId w:val="2"/>
@@ -898,7 +920,7 @@
     </w:p>
     <w:p>
       <w:pPr>
-        <w:pStyle w:val="a3"/>
+        <w:pStyle w:val="ListParagraph"/>
         <w:numPr>
           <w:ilvl w:val="1"/>
           <w:numId w:val="2"/>
@@ -936,7 +958,7 @@
     </w:p>
     <w:p>
       <w:pPr>
-        <w:pStyle w:val="a3"/>
+        <w:pStyle w:val="ListParagraph"/>
         <w:numPr>
           <w:ilvl w:val="1"/>
           <w:numId w:val="2"/>
@@ -951,48 +973,6 @@
         </w:rPr>
         <w:t>Розширення протоколів</w:t>
       </w:r>
-    </w:p>
-    <w:p>
-      <w:pPr>
-        <w:rPr>
-          <w:lang w:val="en-US"/>
-        </w:rPr>
-      </w:pPr>
-    </w:p>
-    <w:p>
-      <w:pPr>
-        <w:pStyle w:val="a3"/>
-        <w:rPr>
-          <w:lang w:val="en-US"/>
-        </w:rPr>
-      </w:pPr>
-    </w:p>
-    <w:p>
-      <w:pPr>
-        <w:rPr>
-          <w:lang w:val="uk-UA"/>
-        </w:rPr>
-      </w:pPr>
-      <w:r>
-        <w:rPr>
-          <w:lang w:val="uk-UA"/>
-        </w:rPr>
-        <w:t xml:space="preserve"> </w:t>
-      </w:r>
-    </w:p>
-    <w:p>
-      <w:pPr>
-        <w:rPr>
-          <w:lang w:val="uk-UA"/>
-        </w:rPr>
-      </w:pPr>
-    </w:p>
-    <w:p>
-      <w:pPr>
-        <w:rPr>
-          <w:lang w:val="uk-UA"/>
-        </w:rPr>
-      </w:pPr>
     </w:p>
     <w:sectPr>
       <w:pgSz w:w="11906" w:h="16838"/>
@@ -1225,7 +1205,7 @@
         <w:rFonts w:asciiTheme="minorHAnsi" w:eastAsiaTheme="minorHAnsi" w:hAnsiTheme="minorHAnsi" w:cstheme="minorBidi"/>
         <w:sz w:val="24"/>
         <w:szCs w:val="24"/>
-        <w:lang w:val="ru-UA" w:eastAsia="en-US" w:bidi="ar-SA"/>
+        <w:lang w:eastAsia="en-US" w:bidi="ar-SA"/>
       </w:rPr>
     </w:rPrDefault>
     <w:pPrDefault/>
@@ -1608,17 +1588,17 @@
     <w:lsdException w:name="Unresolved Mention" w:semiHidden="1" w:unhideWhenUsed="1"/>
     <w:lsdException w:name="Smart Link" w:semiHidden="1" w:unhideWhenUsed="1"/>
   </w:latentStyles>
-  <w:style w:type="paragraph" w:default="1" w:styleId="a">
+  <w:style w:type="paragraph" w:default="1" w:styleId="Normal">
     <w:name w:val="Normal"/>
     <w:qFormat/>
   </w:style>
-  <w:style w:type="character" w:default="1" w:styleId="a0">
+  <w:style w:type="character" w:default="1" w:styleId="DefaultParagraphFont">
     <w:name w:val="Default Paragraph Font"/>
     <w:uiPriority w:val="1"/>
     <w:semiHidden/>
     <w:unhideWhenUsed/>
   </w:style>
-  <w:style w:type="table" w:default="1" w:styleId="a1">
+  <w:style w:type="table" w:default="1" w:styleId="TableNormal">
     <w:name w:val="Normal Table"/>
     <w:uiPriority w:val="99"/>
     <w:semiHidden/>
@@ -1633,15 +1613,15 @@
       </w:tblCellMar>
     </w:tblPr>
   </w:style>
-  <w:style w:type="numbering" w:default="1" w:styleId="a2">
+  <w:style w:type="numbering" w:default="1" w:styleId="NoList">
     <w:name w:val="No List"/>
     <w:uiPriority w:val="99"/>
     <w:semiHidden/>
     <w:unhideWhenUsed/>
   </w:style>
-  <w:style w:type="paragraph" w:styleId="a3">
+  <w:style w:type="paragraph" w:styleId="ListParagraph">
     <w:name w:val="List Paragraph"/>
-    <w:basedOn w:val="a"/>
+    <w:basedOn w:val="Normal"/>
     <w:uiPriority w:val="34"/>
     <w:qFormat/>
     <w:rsid w:val="00CD3F25"/>

</xml_diff>